<commit_message>
Added keyframes and the quotes
-needs some tweaking
</commit_message>
<xml_diff>
--- a/ExplorePostInternet/ExploringPostInternet_CONTENT.docx
+++ b/ExplorePostInternet/ExploringPostInternet_CONTENT.docx
@@ -185,27 +185,7 @@
           <w:sz w:val="18"/>
           <w:szCs w:val="18"/>
         </w:rPr>
-        <w:t xml:space="preserve"> most radical and ‘progressive’ movements of the Post-Internet period would be those who either pass by either largely unnoticed</w:t>
-      </w:r>
-      <w:r>
-        <w:rPr>
-          <w:rFonts w:asciiTheme="majorHAnsi" w:hAnsiTheme="majorHAnsi" w:cstheme="majorHAnsi"/>
-          <w:b/>
-          <w:bCs/>
-          <w:sz w:val="18"/>
-          <w:szCs w:val="18"/>
-        </w:rPr>
-        <w:t>”</w:t>
-      </w:r>
-      <w:r>
-        <w:rPr>
-          <w:rFonts w:asciiTheme="majorHAnsi" w:hAnsiTheme="majorHAnsi" w:cstheme="majorHAnsi"/>
-          <w:b/>
-          <w:bCs/>
-          <w:sz w:val="18"/>
-          <w:szCs w:val="18"/>
-        </w:rPr>
-        <w:t xml:space="preserve"> </w:t>
+        <w:t xml:space="preserve"> most radical and ‘progressive’ movements of the Post-Internet period would be those who either pass by either largely unnoticed” </w:t>
       </w:r>
     </w:p>
     <w:p>
@@ -377,17 +357,7 @@
           <w:sz w:val="18"/>
           <w:szCs w:val="18"/>
         </w:rPr>
-        <w:t xml:space="preserve"> seamlessly from physical representation to Internet representation</w:t>
-      </w:r>
-      <w:r>
-        <w:rPr>
-          <w:rFonts w:asciiTheme="majorHAnsi" w:hAnsiTheme="majorHAnsi" w:cstheme="majorHAnsi"/>
-          <w:b/>
-          <w:bCs/>
-          <w:sz w:val="18"/>
-          <w:szCs w:val="18"/>
-        </w:rPr>
-        <w:t>”</w:t>
+        <w:t xml:space="preserve"> seamlessly from physical representation to Internet representation”</w:t>
       </w:r>
     </w:p>
     <w:p>
@@ -1597,18 +1567,18 @@
 </file>
 
 <file path=customXml/item2.xml><?xml version="1.0" encoding="utf-8"?>
+<p:properties xmlns:p="http://schemas.microsoft.com/office/2006/metadata/properties" xmlns:xsi="http://www.w3.org/2001/XMLSchema-instance" xmlns:pc="http://schemas.microsoft.com/office/infopath/2007/PartnerControls">
+  <documentManagement/>
+</p:properties>
+</file>
+
+<file path=customXml/item3.xml><?xml version="1.0" encoding="utf-8"?>
 <?mso-contentType ?>
 <FormTemplates xmlns="http://schemas.microsoft.com/sharepoint/v3/contenttype/forms">
   <Display>DocumentLibraryForm</Display>
   <Edit>DocumentLibraryForm</Edit>
   <New>DocumentLibraryForm</New>
 </FormTemplates>
-</file>
-
-<file path=customXml/item3.xml><?xml version="1.0" encoding="utf-8"?>
-<p:properties xmlns:p="http://schemas.microsoft.com/office/2006/metadata/properties" xmlns:xsi="http://www.w3.org/2001/XMLSchema-instance" xmlns:pc="http://schemas.microsoft.com/office/infopath/2007/PartnerControls">
-  <documentManagement/>
-</p:properties>
 </file>
 
 <file path=customXml/itemProps1.xml><?xml version="1.0" encoding="utf-8"?>
@@ -1630,18 +1600,18 @@
 </file>
 
 <file path=customXml/itemProps2.xml><?xml version="1.0" encoding="utf-8"?>
-<ds:datastoreItem xmlns:ds="http://schemas.openxmlformats.org/officeDocument/2006/customXml" ds:itemID="{4C102745-04E8-4857-90E5-2F7833950927}">
-  <ds:schemaRefs>
-    <ds:schemaRef ds:uri="http://schemas.microsoft.com/sharepoint/v3/contenttype/forms"/>
-  </ds:schemaRefs>
-</ds:datastoreItem>
-</file>
-
-<file path=customXml/itemProps3.xml><?xml version="1.0" encoding="utf-8"?>
 <ds:datastoreItem xmlns:ds="http://schemas.openxmlformats.org/officeDocument/2006/customXml" ds:itemID="{B05A7F2C-D284-4AAD-AE07-3CE3C7A5E79F}">
   <ds:schemaRefs>
     <ds:schemaRef ds:uri="http://schemas.microsoft.com/office/2006/metadata/properties"/>
     <ds:schemaRef ds:uri="http://schemas.microsoft.com/office/infopath/2007/PartnerControls"/>
   </ds:schemaRefs>
 </ds:datastoreItem>
+</file>
+
+<file path=customXml/itemProps3.xml><?xml version="1.0" encoding="utf-8"?>
+<ds:datastoreItem xmlns:ds="http://schemas.openxmlformats.org/officeDocument/2006/customXml" ds:itemID="{4C102745-04E8-4857-90E5-2F7833950927}">
+  <ds:schemaRefs>
+    <ds:schemaRef ds:uri="http://schemas.microsoft.com/sharepoint/v3/contenttype/forms"/>
+  </ds:schemaRefs>
+</ds:datastoreItem>
 </file>
</xml_diff>